<commit_message>
Specific UseCase (In progress ) 2
</commit_message>
<xml_diff>
--- a/documentation/docTravail/seancesTravail/Role4All_use_case/Role4All_use_casebis.docx
+++ b/documentation/docTravail/seancesTravail/Role4All_use_case/Role4All_use_casebis.docx
@@ -405,24 +405,14 @@
       <w:r>
         <w:t> </w:t>
       </w:r>
-      <w:proofErr w:type="gramStart"/>
       <w:r>
         <w:t>750</w:t>
       </w:r>
       <w:r>
         <w:t xml:space="preserve"> </w:t>
       </w:r>
-      <w:proofErr w:type="spellStart"/>
-      <w:r>
-        <w:t>mW</w:t>
-      </w:r>
-      <w:proofErr w:type="spellEnd"/>
-      <w:r>
-        <w:t>/h</w:t>
-      </w:r>
-      <w:proofErr w:type="gramEnd"/>
-      <w:r>
-        <w:t>.</w:t>
+      <w:r>
+        <w:t>mW/h.</w:t>
       </w:r>
     </w:p>
     <w:p>
@@ -433,13 +423,8 @@
         <w:t>source of information</w:t>
       </w:r>
       <w:r>
-        <w:t xml:space="preserve"> is an array with two columns (Name and Consumption) and four rows (PC, FPGA, I7 and ARM</w:t>
-      </w:r>
-      <w:proofErr w:type="gramStart"/>
-      <w:r>
-        <w:t>) :</w:t>
-      </w:r>
-      <w:proofErr w:type="gramEnd"/>
+        <w:t xml:space="preserve"> is an array with two columns (Name and Consumption) and four rows (PC, FPGA, I7 and ARM) :</w:t>
+      </w:r>
     </w:p>
     <w:p>
       <w:pPr>
@@ -499,27 +484,14 @@
       <w:r>
         <w:t xml:space="preserve">Figure </w:t>
       </w:r>
-      <w:r>
-        <w:fldChar w:fldCharType="begin"/>
-      </w:r>
-      <w:r>
-        <w:instrText xml:space="preserve"> SEQ Figure \* ARABIC </w:instrText>
-      </w:r>
-      <w:r>
-        <w:fldChar w:fldCharType="separate"/>
-      </w:r>
-      <w:r>
-        <w:rPr>
-          <w:noProof/>
-        </w:rPr>
-        <w:t>1</w:t>
-      </w:r>
-      <w:r>
-        <w:rPr>
-          <w:noProof/>
-        </w:rPr>
-        <w:fldChar w:fldCharType="end"/>
-      </w:r>
+      <w:fldSimple w:instr=" SEQ Figure \* ARABIC ">
+        <w:r>
+          <w:rPr>
+            <w:noProof/>
+          </w:rPr>
+          <w:t>1</w:t>
+        </w:r>
+      </w:fldSimple>
       <w:r>
         <w:t>: Excels file gathering some consumption</w:t>
       </w:r>
@@ -535,21 +507,13 @@
         <w:t>ion between some product name (</w:t>
       </w:r>
       <w:r>
-        <w:t>PC, FPGA</w:t>
-      </w:r>
-      <w:proofErr w:type="gramStart"/>
-      <w:r>
-        <w:t xml:space="preserve">, </w:t>
+        <w:t xml:space="preserve">PC, FPGA, </w:t>
       </w:r>
       <w:r>
         <w:t xml:space="preserve"> </w:t>
       </w:r>
       <w:r>
-        <w:t>…</w:t>
-      </w:r>
-      <w:proofErr w:type="gramEnd"/>
-      <w:r>
-        <w:t>) and their consumptions.</w:t>
+        <w:t>…) and their consumptions.</w:t>
       </w:r>
     </w:p>
     <w:p>
@@ -615,27 +579,14 @@
       <w:r>
         <w:t xml:space="preserve">Figure </w:t>
       </w:r>
-      <w:r>
-        <w:fldChar w:fldCharType="begin"/>
-      </w:r>
-      <w:r>
-        <w:instrText xml:space="preserve"> SEQ Figure \* ARABIC </w:instrText>
-      </w:r>
-      <w:r>
-        <w:fldChar w:fldCharType="separate"/>
-      </w:r>
-      <w:r>
-        <w:rPr>
-          <w:noProof/>
-        </w:rPr>
-        <w:t>2</w:t>
-      </w:r>
-      <w:r>
-        <w:rPr>
-          <w:noProof/>
-        </w:rPr>
-        <w:fldChar w:fldCharType="end"/>
-      </w:r>
+      <w:fldSimple w:instr=" SEQ Figure \* ARABIC ">
+        <w:r>
+          <w:rPr>
+            <w:noProof/>
+          </w:rPr>
+          <w:t>2</w:t>
+        </w:r>
+      </w:fldSimple>
       <w:r>
         <w:t xml:space="preserve">: Pimca model of the </w:t>
       </w:r>
@@ -848,27 +799,14 @@
       <w:r>
         <w:t xml:space="preserve">Figure </w:t>
       </w:r>
-      <w:r>
-        <w:fldChar w:fldCharType="begin"/>
-      </w:r>
-      <w:r>
-        <w:instrText xml:space="preserve"> SEQ Figure \* ARABIC </w:instrText>
-      </w:r>
-      <w:r>
-        <w:fldChar w:fldCharType="separate"/>
-      </w:r>
-      <w:r>
-        <w:rPr>
-          <w:noProof/>
-        </w:rPr>
-        <w:t>3</w:t>
-      </w:r>
-      <w:r>
-        <w:rPr>
-          <w:noProof/>
-        </w:rPr>
-        <w:fldChar w:fldCharType="end"/>
-      </w:r>
+      <w:fldSimple w:instr=" SEQ Figure \* ARABIC ">
+        <w:r>
+          <w:rPr>
+            <w:noProof/>
+          </w:rPr>
+          <w:t>3</w:t>
+        </w:r>
+      </w:fldSimple>
       <w:r>
         <w:t>: Simplify Excel's meta-model</w:t>
       </w:r>
@@ -920,23 +858,7 @@
     <w:p>
       <w:r>
         <w:tab/>
-        <w:t xml:space="preserve">To convert an Excel file to Smalltalk we use two model transformations, the first one between Excel and </w:t>
-      </w:r>
-      <w:proofErr w:type="spellStart"/>
-      <w:r>
-        <w:t>Json</w:t>
-      </w:r>
-      <w:proofErr w:type="spellEnd"/>
-      <w:r>
-        <w:t xml:space="preserve"> and the second one between </w:t>
-      </w:r>
-      <w:proofErr w:type="spellStart"/>
-      <w:r>
-        <w:t>Json</w:t>
-      </w:r>
-      <w:proofErr w:type="spellEnd"/>
-      <w:r>
-        <w:t xml:space="preserve"> and Smalltalk. In this document we will not develop this transformations we focus one the result of this transformation: the Smalltalk </w:t>
+        <w:t xml:space="preserve">To convert an Excel file to Smalltalk we use two model transformations, the first one between Excel and Json and the second one between Json and Smalltalk. In this document we will not develop this transformations we focus one the result of this transformation: the Smalltalk </w:t>
       </w:r>
       <w:r>
         <w:t>codes</w:t>
@@ -1001,27 +923,14 @@
       <w:r>
         <w:t xml:space="preserve">Figure </w:t>
       </w:r>
-      <w:r>
-        <w:fldChar w:fldCharType="begin"/>
-      </w:r>
-      <w:r>
-        <w:instrText xml:space="preserve"> SEQ Figure \* ARABIC </w:instrText>
-      </w:r>
-      <w:r>
-        <w:fldChar w:fldCharType="separate"/>
-      </w:r>
-      <w:r>
-        <w:rPr>
-          <w:noProof/>
-        </w:rPr>
-        <w:t>4</w:t>
-      </w:r>
-      <w:r>
-        <w:rPr>
-          <w:noProof/>
-        </w:rPr>
-        <w:fldChar w:fldCharType="end"/>
-      </w:r>
+      <w:fldSimple w:instr=" SEQ Figure \* ARABIC ">
+        <w:r>
+          <w:rPr>
+            <w:noProof/>
+          </w:rPr>
+          <w:t>4</w:t>
+        </w:r>
+      </w:fldSimple>
       <w:r>
         <w:t>: Model transformations between Excel and Smalltalk</w:t>
       </w:r>
@@ -1125,27 +1034,14 @@
       <w:r>
         <w:t xml:space="preserve">Figure </w:t>
       </w:r>
-      <w:r>
-        <w:fldChar w:fldCharType="begin"/>
-      </w:r>
-      <w:r>
-        <w:instrText xml:space="preserve"> SEQ Figure \* ARABIC </w:instrText>
-      </w:r>
-      <w:r>
-        <w:fldChar w:fldCharType="separate"/>
-      </w:r>
-      <w:r>
-        <w:rPr>
-          <w:noProof/>
-        </w:rPr>
-        <w:t>5</w:t>
-      </w:r>
-      <w:r>
-        <w:rPr>
-          <w:noProof/>
-        </w:rPr>
-        <w:fldChar w:fldCharType="end"/>
-      </w:r>
+      <w:fldSimple w:instr=" SEQ Figure \* ARABIC ">
+        <w:r>
+          <w:rPr>
+            <w:noProof/>
+          </w:rPr>
+          <w:t>5</w:t>
+        </w:r>
+      </w:fldSimple>
       <w:r>
         <w:t xml:space="preserve">: </w:t>
       </w:r>
@@ -1186,31 +1082,7 @@
     <w:p>
       <w:r>
         <w:tab/>
-        <w:t xml:space="preserve">To convert </w:t>
-      </w:r>
-      <w:proofErr w:type="gramStart"/>
-      <w:r>
-        <w:t>an</w:t>
-      </w:r>
-      <w:proofErr w:type="gramEnd"/>
-      <w:r>
-        <w:t xml:space="preserve"> Pimca file to Smalltalk we use two model transformations, the first one between Pimca and </w:t>
-      </w:r>
-      <w:proofErr w:type="spellStart"/>
-      <w:r>
-        <w:t>Json</w:t>
-      </w:r>
-      <w:proofErr w:type="spellEnd"/>
-      <w:r>
-        <w:t xml:space="preserve"> and the second one between </w:t>
-      </w:r>
-      <w:proofErr w:type="spellStart"/>
-      <w:r>
-        <w:t>Json</w:t>
-      </w:r>
-      <w:proofErr w:type="spellEnd"/>
-      <w:r>
-        <w:t xml:space="preserve"> and Smalltalk. In this document we will not develop this transformations we focus one the result of this transformation: the Smalltalk codes.</w:t>
+        <w:t>To convert an Pimca file to Smalltalk we use two model transformations, the first one between Pimca and Json and the second one between Json and Smalltalk. In this document we will not develop this transformations we focus one the result of this transformation: the Smalltalk codes.</w:t>
       </w:r>
     </w:p>
     <w:p/>
@@ -1384,21 +1256,8 @@
         <w:t>types</w:t>
       </w:r>
       <w:r>
-        <w:t xml:space="preserve">: </w:t>
-      </w:r>
-      <w:proofErr w:type="spellStart"/>
-      <w:r>
-        <w:t>RolePlatform</w:t>
-      </w:r>
-      <w:proofErr w:type="spellEnd"/>
-      <w:r>
-        <w:t xml:space="preserve"> and </w:t>
-      </w:r>
-      <w:proofErr w:type="spellStart"/>
-      <w:r>
-        <w:t>RoleCPU</w:t>
-      </w:r>
-      <w:proofErr w:type="spellEnd"/>
+        <w:t>: RolePlatform and RoleCPU</w:t>
+      </w:r>
       <w:r>
         <w:t xml:space="preserve">. </w:t>
       </w:r>
@@ -1414,55 +1273,18 @@
       <w:r>
         <w:t xml:space="preserve"> With 2 tools (Pimca and Excel) we have 2 specifics roles per main roles.  </w:t>
       </w:r>
-      <w:proofErr w:type="spellStart"/>
-      <w:r>
-        <w:t>Finaly</w:t>
-      </w:r>
-      <w:proofErr w:type="spellEnd"/>
+      <w:r>
+        <w:t>Finally</w:t>
+      </w:r>
       <w:r>
         <w:t xml:space="preserve"> we have 1 instance of specific roles per elements whose play </w:t>
       </w:r>
-      <w:proofErr w:type="gramStart"/>
-      <w:r>
-        <w:t>this roles</w:t>
-      </w:r>
-      <w:proofErr w:type="gramEnd"/>
-      <w:r>
-        <w:t xml:space="preserve">. For example the Excel line I7 and Arm play the same specific role:  </w:t>
-      </w:r>
-      <w:proofErr w:type="spellStart"/>
-      <w:r>
-        <w:t>ExcelRoleCPU</w:t>
-      </w:r>
-      <w:proofErr w:type="spellEnd"/>
-      <w:r>
-        <w:t xml:space="preserve">. The following figure explains the relation between main role, specific role and model element. </w:t>
-      </w:r>
-    </w:p>
-    <w:p/>
-    <w:p>
-      <w:pPr>
-        <w:tabs>
-          <w:tab w:val="left" w:pos="2244"/>
-        </w:tabs>
-        <w:rPr>
-          <w:b/>
-        </w:rPr>
-      </w:pPr>
-      <w:r>
-        <w:rPr>
-          <w:b/>
-        </w:rPr>
-        <w:t>TODO</w:t>
-      </w:r>
-      <w:r>
-        <w:rPr>
-          <w:b/>
-        </w:rPr>
-        <w:tab/>
-      </w:r>
-      <w:bookmarkStart w:id="4" w:name="_GoBack"/>
-      <w:bookmarkEnd w:id="4"/>
+      <w:r>
+        <w:t>these roles</w:t>
+      </w:r>
+      <w:r>
+        <w:t xml:space="preserve">. For example the Excel line I7 and Arm play the same specific role:  ExcelRoleCPU. The following figure explains the relation between main role, specific role and model element. </w:t>
+      </w:r>
     </w:p>
     <w:p/>
     <w:p>
@@ -1472,9 +1294,9 @@
         </w:rPr>
         <w:drawing>
           <wp:inline distT="0" distB="0" distL="0" distR="0">
-            <wp:extent cx="5972810" cy="2218690"/>
-            <wp:effectExtent l="0" t="0" r="8890" b="0"/>
-            <wp:docPr id="10" name="Image 10"/>
+            <wp:extent cx="6563052" cy="2275368"/>
+            <wp:effectExtent l="0" t="0" r="0" b="0"/>
+            <wp:docPr id="6" name="Image 6"/>
             <wp:cNvGraphicFramePr>
               <a:graphicFrameLocks xmlns:a="http://schemas.openxmlformats.org/drawingml/2006/main" noChangeAspect="1"/>
             </wp:cNvGraphicFramePr>
@@ -1482,7 +1304,7 @@
               <a:graphicData uri="http://schemas.openxmlformats.org/drawingml/2006/picture">
                 <pic:pic xmlns:pic="http://schemas.openxmlformats.org/drawingml/2006/picture">
                   <pic:nvPicPr>
-                    <pic:cNvPr id="0" name="roleType.png"/>
+                    <pic:cNvPr id="0" name="RoleModel.png"/>
                     <pic:cNvPicPr/>
                   </pic:nvPicPr>
                   <pic:blipFill>
@@ -1500,7 +1322,7 @@
                   <pic:spPr>
                     <a:xfrm>
                       <a:off x="0" y="0"/>
-                      <a:ext cx="5972810" cy="2218690"/>
+                      <a:ext cx="6588563" cy="2284213"/>
                     </a:xfrm>
                     <a:prstGeom prst="rect">
                       <a:avLst/>
@@ -1520,31 +1342,81 @@
       <w:r>
         <w:t xml:space="preserve">Figure </w:t>
       </w:r>
-      <w:r>
-        <w:fldChar w:fldCharType="begin"/>
-      </w:r>
-      <w:r>
-        <w:instrText xml:space="preserve"> SEQ Figure \* ARABIC </w:instrText>
-      </w:r>
-      <w:r>
-        <w:fldChar w:fldCharType="separate"/>
-      </w:r>
-      <w:r>
-        <w:rPr>
-          <w:noProof/>
-        </w:rPr>
-        <w:t>6</w:t>
-      </w:r>
-      <w:r>
-        <w:rPr>
-          <w:noProof/>
-        </w:rPr>
-        <w:fldChar w:fldCharType="end"/>
-      </w:r>
-      <w:r>
-        <w:t>: Role type definition</w:t>
-      </w:r>
-    </w:p>
+      <w:fldSimple w:instr=" SEQ Figure \* ARABIC ">
+        <w:r>
+          <w:rPr>
+            <w:noProof/>
+          </w:rPr>
+          <w:t>6</w:t>
+        </w:r>
+      </w:fldSimple>
+      <w:r>
+        <w:t xml:space="preserve">: </w:t>
+      </w:r>
+      <w:r>
+        <w:t>T</w:t>
+      </w:r>
+      <w:r>
+        <w:t>he relation between main role, specific role and model element</w:t>
+      </w:r>
+    </w:p>
+    <w:p>
+      <w:r>
+        <w:t xml:space="preserve">The link between our model elements and the specific role is a </w:t>
+      </w:r>
+      <w:r>
+        <w:t>c</w:t>
+      </w:r>
+      <w:r>
+        <w:t>omplex link call “play”</w:t>
+      </w:r>
+      <w:r>
+        <w:t>. M</w:t>
+      </w:r>
+      <w:r>
+        <w:t>odel el</w:t>
+      </w:r>
+      <w:r>
+        <w:t xml:space="preserve">ements </w:t>
+      </w:r>
+      <w:r>
+        <w:t xml:space="preserve">“play” </w:t>
+      </w:r>
+      <w:r>
+        <w:t>specific roles</w:t>
+      </w:r>
+      <w:r>
+        <w:t xml:space="preserve">. </w:t>
+      </w:r>
+      <w:r>
+        <w:t xml:space="preserve">These relation depend on adaptors therefore we will present the adaptor before explain the “play” </w:t>
+      </w:r>
+      <w:r>
+        <w:t xml:space="preserve">relation. </w:t>
+      </w:r>
+    </w:p>
+    <w:p>
+      <w:r>
+        <w:br w:type="page"/>
+      </w:r>
+    </w:p>
+    <w:p>
+      <w:pPr>
+        <w:pStyle w:val="Titre3"/>
+      </w:pPr>
+      <w:r>
+        <w:lastRenderedPageBreak/>
+        <w:t>Adaptor</w:t>
+      </w:r>
+      <w:r>
+        <w:t xml:space="preserve"> definition</w:t>
+      </w:r>
+    </w:p>
+    <w:p>
+      <w:bookmarkStart w:id="4" w:name="_GoBack"/>
+      <w:bookmarkEnd w:id="4"/>
+    </w:p>
+    <w:p/>
     <w:p/>
     <w:sectPr>
       <w:pgSz w:w="12240" w:h="15840"/>
@@ -2936,7 +2808,7 @@
 </file>
 
 <file path=customXml/itemProps1.xml><?xml version="1.0" encoding="utf-8"?>
-<ds:datastoreItem xmlns:ds="http://schemas.openxmlformats.org/officeDocument/2006/customXml" ds:itemID="{BEA086DD-CD89-41CD-A7A8-975386CA28F7}">
+<ds:datastoreItem xmlns:ds="http://schemas.openxmlformats.org/officeDocument/2006/customXml" ds:itemID="{4C60F608-C235-4208-A624-EFF7485499D6}">
   <ds:schemaRefs>
     <ds:schemaRef ds:uri="http://schemas.openxmlformats.org/officeDocument/2006/bibliography"/>
   </ds:schemaRefs>

</xml_diff>

<commit_message>
specific use case (in progress) 3
</commit_message>
<xml_diff>
--- a/documentation/docTravail/seancesTravail/Role4All_use_case/Role4All_use_casebis.docx
+++ b/documentation/docTravail/seancesTravail/Role4All_use_case/Role4All_use_casebis.docx
@@ -405,14 +405,24 @@
       <w:r>
         <w:t> </w:t>
       </w:r>
+      <w:proofErr w:type="gramStart"/>
       <w:r>
         <w:t>750</w:t>
       </w:r>
       <w:r>
         <w:t xml:space="preserve"> </w:t>
       </w:r>
-      <w:r>
-        <w:t>mW/h.</w:t>
+      <w:proofErr w:type="spellStart"/>
+      <w:r>
+        <w:t>mW</w:t>
+      </w:r>
+      <w:proofErr w:type="spellEnd"/>
+      <w:r>
+        <w:t>/h</w:t>
+      </w:r>
+      <w:proofErr w:type="gramEnd"/>
+      <w:r>
+        <w:t>.</w:t>
       </w:r>
     </w:p>
     <w:p>
@@ -423,8 +433,13 @@
         <w:t>source of information</w:t>
       </w:r>
       <w:r>
-        <w:t xml:space="preserve"> is an array with two columns (Name and Consumption) and four rows (PC, FPGA, I7 and ARM) :</w:t>
-      </w:r>
+        <w:t xml:space="preserve"> is an array with two columns (Name and Consumption) and four rows (PC, FPGA, I7 and ARM</w:t>
+      </w:r>
+      <w:proofErr w:type="gramStart"/>
+      <w:r>
+        <w:t>) :</w:t>
+      </w:r>
+      <w:proofErr w:type="gramEnd"/>
     </w:p>
     <w:p>
       <w:pPr>
@@ -484,14 +499,27 @@
       <w:r>
         <w:t xml:space="preserve">Figure </w:t>
       </w:r>
-      <w:fldSimple w:instr=" SEQ Figure \* ARABIC ">
-        <w:r>
-          <w:rPr>
-            <w:noProof/>
-          </w:rPr>
-          <w:t>1</w:t>
-        </w:r>
-      </w:fldSimple>
+      <w:r>
+        <w:fldChar w:fldCharType="begin"/>
+      </w:r>
+      <w:r>
+        <w:instrText xml:space="preserve"> SEQ Figure \* ARABIC </w:instrText>
+      </w:r>
+      <w:r>
+        <w:fldChar w:fldCharType="separate"/>
+      </w:r>
+      <w:r>
+        <w:rPr>
+          <w:noProof/>
+        </w:rPr>
+        <w:t>1</w:t>
+      </w:r>
+      <w:r>
+        <w:rPr>
+          <w:noProof/>
+        </w:rPr>
+        <w:fldChar w:fldCharType="end"/>
+      </w:r>
       <w:r>
         <w:t>: Excels file gathering some consumption</w:t>
       </w:r>
@@ -507,13 +535,21 @@
         <w:t>ion between some product name (</w:t>
       </w:r>
       <w:r>
-        <w:t xml:space="preserve">PC, FPGA, </w:t>
+        <w:t>PC, FPGA</w:t>
+      </w:r>
+      <w:proofErr w:type="gramStart"/>
+      <w:r>
+        <w:t xml:space="preserve">, </w:t>
       </w:r>
       <w:r>
         <w:t xml:space="preserve"> </w:t>
       </w:r>
       <w:r>
-        <w:t>…) and their consumptions.</w:t>
+        <w:t>…</w:t>
+      </w:r>
+      <w:proofErr w:type="gramEnd"/>
+      <w:r>
+        <w:t>) and their consumptions.</w:t>
       </w:r>
     </w:p>
     <w:p>
@@ -579,14 +615,27 @@
       <w:r>
         <w:t xml:space="preserve">Figure </w:t>
       </w:r>
-      <w:fldSimple w:instr=" SEQ Figure \* ARABIC ">
-        <w:r>
-          <w:rPr>
-            <w:noProof/>
-          </w:rPr>
-          <w:t>2</w:t>
-        </w:r>
-      </w:fldSimple>
+      <w:r>
+        <w:fldChar w:fldCharType="begin"/>
+      </w:r>
+      <w:r>
+        <w:instrText xml:space="preserve"> SEQ Figure \* ARABIC </w:instrText>
+      </w:r>
+      <w:r>
+        <w:fldChar w:fldCharType="separate"/>
+      </w:r>
+      <w:r>
+        <w:rPr>
+          <w:noProof/>
+        </w:rPr>
+        <w:t>2</w:t>
+      </w:r>
+      <w:r>
+        <w:rPr>
+          <w:noProof/>
+        </w:rPr>
+        <w:fldChar w:fldCharType="end"/>
+      </w:r>
       <w:r>
         <w:t xml:space="preserve">: Pimca model of the </w:t>
       </w:r>
@@ -799,14 +848,27 @@
       <w:r>
         <w:t xml:space="preserve">Figure </w:t>
       </w:r>
-      <w:fldSimple w:instr=" SEQ Figure \* ARABIC ">
-        <w:r>
-          <w:rPr>
-            <w:noProof/>
-          </w:rPr>
-          <w:t>3</w:t>
-        </w:r>
-      </w:fldSimple>
+      <w:r>
+        <w:fldChar w:fldCharType="begin"/>
+      </w:r>
+      <w:r>
+        <w:instrText xml:space="preserve"> SEQ Figure \* ARABIC </w:instrText>
+      </w:r>
+      <w:r>
+        <w:fldChar w:fldCharType="separate"/>
+      </w:r>
+      <w:r>
+        <w:rPr>
+          <w:noProof/>
+        </w:rPr>
+        <w:t>3</w:t>
+      </w:r>
+      <w:r>
+        <w:rPr>
+          <w:noProof/>
+        </w:rPr>
+        <w:fldChar w:fldCharType="end"/>
+      </w:r>
       <w:r>
         <w:t>: Simplify Excel's meta-model</w:t>
       </w:r>
@@ -858,7 +920,23 @@
     <w:p>
       <w:r>
         <w:tab/>
-        <w:t xml:space="preserve">To convert an Excel file to Smalltalk we use two model transformations, the first one between Excel and Json and the second one between Json and Smalltalk. In this document we will not develop this transformations we focus one the result of this transformation: the Smalltalk </w:t>
+        <w:t xml:space="preserve">To convert an Excel file to Smalltalk we use two model transformations, the first one between Excel and </w:t>
+      </w:r>
+      <w:proofErr w:type="spellStart"/>
+      <w:r>
+        <w:t>Json</w:t>
+      </w:r>
+      <w:proofErr w:type="spellEnd"/>
+      <w:r>
+        <w:t xml:space="preserve"> and the second one between </w:t>
+      </w:r>
+      <w:proofErr w:type="spellStart"/>
+      <w:r>
+        <w:t>Json</w:t>
+      </w:r>
+      <w:proofErr w:type="spellEnd"/>
+      <w:r>
+        <w:t xml:space="preserve"> and Smalltalk. In this document we will not develop this transformations we focus one the result of this transformation: the Smalltalk </w:t>
       </w:r>
       <w:r>
         <w:t>codes</w:t>
@@ -923,14 +1001,27 @@
       <w:r>
         <w:t xml:space="preserve">Figure </w:t>
       </w:r>
-      <w:fldSimple w:instr=" SEQ Figure \* ARABIC ">
-        <w:r>
-          <w:rPr>
-            <w:noProof/>
-          </w:rPr>
-          <w:t>4</w:t>
-        </w:r>
-      </w:fldSimple>
+      <w:r>
+        <w:fldChar w:fldCharType="begin"/>
+      </w:r>
+      <w:r>
+        <w:instrText xml:space="preserve"> SEQ Figure \* ARABIC </w:instrText>
+      </w:r>
+      <w:r>
+        <w:fldChar w:fldCharType="separate"/>
+      </w:r>
+      <w:r>
+        <w:rPr>
+          <w:noProof/>
+        </w:rPr>
+        <w:t>4</w:t>
+      </w:r>
+      <w:r>
+        <w:rPr>
+          <w:noProof/>
+        </w:rPr>
+        <w:fldChar w:fldCharType="end"/>
+      </w:r>
       <w:r>
         <w:t>: Model transformations between Excel and Smalltalk</w:t>
       </w:r>
@@ -1034,14 +1125,27 @@
       <w:r>
         <w:t xml:space="preserve">Figure </w:t>
       </w:r>
-      <w:fldSimple w:instr=" SEQ Figure \* ARABIC ">
-        <w:r>
-          <w:rPr>
-            <w:noProof/>
-          </w:rPr>
-          <w:t>5</w:t>
-        </w:r>
-      </w:fldSimple>
+      <w:r>
+        <w:fldChar w:fldCharType="begin"/>
+      </w:r>
+      <w:r>
+        <w:instrText xml:space="preserve"> SEQ Figure \* ARABIC </w:instrText>
+      </w:r>
+      <w:r>
+        <w:fldChar w:fldCharType="separate"/>
+      </w:r>
+      <w:r>
+        <w:rPr>
+          <w:noProof/>
+        </w:rPr>
+        <w:t>5</w:t>
+      </w:r>
+      <w:r>
+        <w:rPr>
+          <w:noProof/>
+        </w:rPr>
+        <w:fldChar w:fldCharType="end"/>
+      </w:r>
       <w:r>
         <w:t xml:space="preserve">: </w:t>
       </w:r>
@@ -1082,7 +1186,31 @@
     <w:p>
       <w:r>
         <w:tab/>
-        <w:t>To convert an Pimca file to Smalltalk we use two model transformations, the first one between Pimca and Json and the second one between Json and Smalltalk. In this document we will not develop this transformations we focus one the result of this transformation: the Smalltalk codes.</w:t>
+        <w:t xml:space="preserve">To convert </w:t>
+      </w:r>
+      <w:proofErr w:type="gramStart"/>
+      <w:r>
+        <w:t>an</w:t>
+      </w:r>
+      <w:proofErr w:type="gramEnd"/>
+      <w:r>
+        <w:t xml:space="preserve"> Pimca file to Smalltalk we use two model transformations, the first one between Pimca and </w:t>
+      </w:r>
+      <w:proofErr w:type="spellStart"/>
+      <w:r>
+        <w:t>Json</w:t>
+      </w:r>
+      <w:proofErr w:type="spellEnd"/>
+      <w:r>
+        <w:t xml:space="preserve"> and the second one between </w:t>
+      </w:r>
+      <w:proofErr w:type="spellStart"/>
+      <w:r>
+        <w:t>Json</w:t>
+      </w:r>
+      <w:proofErr w:type="spellEnd"/>
+      <w:r>
+        <w:t xml:space="preserve"> and Smalltalk. In this document we will not develop this transformations we focus one the result of this transformation: the Smalltalk codes.</w:t>
       </w:r>
     </w:p>
     <w:p/>
@@ -1256,8 +1384,21 @@
         <w:t>types</w:t>
       </w:r>
       <w:r>
-        <w:t>: RolePlatform and RoleCPU</w:t>
-      </w:r>
+        <w:t xml:space="preserve">: </w:t>
+      </w:r>
+      <w:proofErr w:type="spellStart"/>
+      <w:r>
+        <w:t>RolePlatform</w:t>
+      </w:r>
+      <w:proofErr w:type="spellEnd"/>
+      <w:r>
+        <w:t xml:space="preserve"> and </w:t>
+      </w:r>
+      <w:proofErr w:type="spellStart"/>
+      <w:r>
+        <w:t>RoleCPU</w:t>
+      </w:r>
+      <w:proofErr w:type="spellEnd"/>
       <w:r>
         <w:t xml:space="preserve">. </w:t>
       </w:r>
@@ -1283,7 +1424,15 @@
         <w:t>these roles</w:t>
       </w:r>
       <w:r>
-        <w:t xml:space="preserve">. For example the Excel line I7 and Arm play the same specific role:  ExcelRoleCPU. The following figure explains the relation between main role, specific role and model element. </w:t>
+        <w:t xml:space="preserve">. For example the Excel line I7 and Arm play the same specific role:  </w:t>
+      </w:r>
+      <w:proofErr w:type="spellStart"/>
+      <w:r>
+        <w:t>ExcelRoleCPU</w:t>
+      </w:r>
+      <w:proofErr w:type="spellEnd"/>
+      <w:r>
+        <w:t xml:space="preserve">. The following figure explains the relation between main role, specific role and model element. </w:t>
       </w:r>
     </w:p>
     <w:p/>
@@ -1342,22 +1491,35 @@
       <w:r>
         <w:t xml:space="preserve">Figure </w:t>
       </w:r>
-      <w:fldSimple w:instr=" SEQ Figure \* ARABIC ">
-        <w:r>
-          <w:rPr>
-            <w:noProof/>
-          </w:rPr>
-          <w:t>6</w:t>
-        </w:r>
-      </w:fldSimple>
+      <w:r>
+        <w:fldChar w:fldCharType="begin"/>
+      </w:r>
+      <w:r>
+        <w:instrText xml:space="preserve"> SEQ Figur</w:instrText>
+      </w:r>
+      <w:r>
+        <w:instrText xml:space="preserve">e \* ARABIC </w:instrText>
+      </w:r>
+      <w:r>
+        <w:fldChar w:fldCharType="separate"/>
+      </w:r>
+      <w:r>
+        <w:rPr>
+          <w:noProof/>
+        </w:rPr>
+        <w:t>6</w:t>
+      </w:r>
+      <w:r>
+        <w:rPr>
+          <w:noProof/>
+        </w:rPr>
+        <w:fldChar w:fldCharType="end"/>
+      </w:r>
       <w:r>
         <w:t xml:space="preserve">: </w:t>
       </w:r>
       <w:r>
-        <w:t>T</w:t>
-      </w:r>
-      <w:r>
-        <w:t>he relation between main role, specific role and model element</w:t>
+        <w:t>The relation between main role, specific role and model element</w:t>
       </w:r>
     </w:p>
     <w:p>
@@ -1386,13 +1548,7 @@
         <w:t>specific roles</w:t>
       </w:r>
       <w:r>
-        <w:t xml:space="preserve">. </w:t>
-      </w:r>
-      <w:r>
-        <w:t xml:space="preserve">These relation depend on adaptors therefore we will present the adaptor before explain the “play” </w:t>
-      </w:r>
-      <w:r>
-        <w:t xml:space="preserve">relation. </w:t>
+        <w:t>. The action “play” creates a bidirectional reference between a model element and a role instance and this relation depend on an adaptor.</w:t>
       </w:r>
     </w:p>
     <w:p>
@@ -1406,18 +1562,79 @@
       </w:pPr>
       <w:r>
         <w:lastRenderedPageBreak/>
-        <w:t>Adaptor</w:t>
-      </w:r>
-      <w:r>
-        <w:t xml:space="preserve"> definition</w:t>
-      </w:r>
-    </w:p>
-    <w:p>
+        <w:t>Adaptor definition</w:t>
+      </w:r>
       <w:bookmarkStart w:id="4" w:name="_GoBack"/>
       <w:bookmarkEnd w:id="4"/>
     </w:p>
-    <w:p/>
-    <w:p/>
+    <w:p>
+      <w:r>
+        <w:tab/>
+      </w:r>
+      <w:r>
+        <w:t>An adaptor collects data in a model element and adapts them to for a role instance</w:t>
+      </w:r>
+      <w:r>
+        <w:t>. We need to</w:t>
+      </w:r>
+      <w:r>
+        <w:t xml:space="preserve"> create an adapt</w:t>
+      </w:r>
+      <w:r>
+        <w:t>or for each relation role-data.</w:t>
+      </w:r>
+    </w:p>
+    <w:p>
+      <w:pPr>
+        <w:jc w:val="center"/>
+      </w:pPr>
+      <w:r>
+        <w:rPr>
+          <w:noProof/>
+        </w:rPr>
+        <w:drawing>
+          <wp:inline distT="0" distB="0" distL="0" distR="0">
+            <wp:extent cx="5200650" cy="2686050"/>
+            <wp:effectExtent l="0" t="0" r="0" b="0"/>
+            <wp:docPr id="8" name="Image 8"/>
+            <wp:cNvGraphicFramePr>
+              <a:graphicFrameLocks xmlns:a="http://schemas.openxmlformats.org/drawingml/2006/main" noChangeAspect="1"/>
+            </wp:cNvGraphicFramePr>
+            <a:graphic xmlns:a="http://schemas.openxmlformats.org/drawingml/2006/main">
+              <a:graphicData uri="http://schemas.openxmlformats.org/drawingml/2006/picture">
+                <pic:pic xmlns:pic="http://schemas.openxmlformats.org/drawingml/2006/picture">
+                  <pic:nvPicPr>
+                    <pic:cNvPr id="0" name=" class diagram 2.jpg"/>
+                    <pic:cNvPicPr/>
+                  </pic:nvPicPr>
+                  <pic:blipFill>
+                    <a:blip r:embed="rId14">
+                      <a:extLst>
+                        <a:ext uri="{28A0092B-C50C-407E-A947-70E740481C1C}">
+                          <a14:useLocalDpi xmlns:a14="http://schemas.microsoft.com/office/drawing/2010/main" val="0"/>
+                        </a:ext>
+                      </a:extLst>
+                    </a:blip>
+                    <a:stretch>
+                      <a:fillRect/>
+                    </a:stretch>
+                  </pic:blipFill>
+                  <pic:spPr>
+                    <a:xfrm>
+                      <a:off x="0" y="0"/>
+                      <a:ext cx="5200650" cy="2686050"/>
+                    </a:xfrm>
+                    <a:prstGeom prst="rect">
+                      <a:avLst/>
+                    </a:prstGeom>
+                  </pic:spPr>
+                </pic:pic>
+              </a:graphicData>
+            </a:graphic>
+          </wp:inline>
+        </w:drawing>
+      </w:r>
+    </w:p>
     <w:sectPr>
       <w:pgSz w:w="12240" w:h="15840"/>
       <w:pgMar w:top="1417" w:right="1417" w:bottom="1417" w:left="1417" w:header="708" w:footer="708" w:gutter="0"/>
@@ -2808,7 +3025,7 @@
 </file>
 
 <file path=customXml/itemProps1.xml><?xml version="1.0" encoding="utf-8"?>
-<ds:datastoreItem xmlns:ds="http://schemas.openxmlformats.org/officeDocument/2006/customXml" ds:itemID="{4C60F608-C235-4208-A624-EFF7485499D6}">
+<ds:datastoreItem xmlns:ds="http://schemas.openxmlformats.org/officeDocument/2006/customXml" ds:itemID="{ED290A19-3D4F-4512-AA72-5FB73ECEDDA8}">
   <ds:schemaRefs>
     <ds:schemaRef ds:uri="http://schemas.openxmlformats.org/officeDocument/2006/bibliography"/>
   </ds:schemaRefs>

</xml_diff>